<commit_message>
relatorio e resultados em html e pdf
</commit_message>
<xml_diff>
--- a/relatorio.docx
+++ b/relatorio.docx
@@ -47,13 +47,189 @@
       </w:r>
       <w:proofErr w:type="spellEnd"/>
     </w:p>
+    <w:p>
+      <w:pPr>
+        <w:pStyle w:val="Ttulo2"/>
+      </w:pPr>
+      <w:r>
+        <w:t>Organização do projeto e execução</w:t>
+      </w:r>
+    </w:p>
+    <w:p>
+      <w:r>
+        <w:t xml:space="preserve">O código do projeto está organizado em dois arquivos que acompanham este relatório. </w:t>
+      </w:r>
+      <w:proofErr w:type="spellStart"/>
+      <w:r>
+        <w:rPr>
+          <w:i/>
+        </w:rPr>
+        <w:t>Exploracao</w:t>
+      </w:r>
+      <w:proofErr w:type="spellEnd"/>
+      <w:r>
+        <w:rPr>
+          <w:i/>
+        </w:rPr>
+        <w:t xml:space="preserve"> e </w:t>
+      </w:r>
+      <w:proofErr w:type="spellStart"/>
+      <w:r>
+        <w:rPr>
+          <w:i/>
+        </w:rPr>
+        <w:t>Justificativa.ipynb</w:t>
+      </w:r>
+      <w:proofErr w:type="spellEnd"/>
+      <w:r>
+        <w:t xml:space="preserve"> é um </w:t>
+      </w:r>
+      <w:proofErr w:type="spellStart"/>
+      <w:r>
+        <w:t>Jupyter</w:t>
+      </w:r>
+      <w:proofErr w:type="spellEnd"/>
+      <w:r>
+        <w:t xml:space="preserve"> Notebook que contém toda a parte de experimentação de parâmetros e desenho de gráficos. Para executá-lo, é necessário abri-lo com o </w:t>
+      </w:r>
+      <w:proofErr w:type="spellStart"/>
+      <w:r>
+        <w:t>Jupyter</w:t>
+      </w:r>
+      <w:proofErr w:type="spellEnd"/>
+      <w:r>
+        <w:t xml:space="preserve">, porém os resultados da execução também estão em </w:t>
+      </w:r>
+      <w:proofErr w:type="spellStart"/>
+      <w:r>
+        <w:rPr>
+          <w:i/>
+        </w:rPr>
+        <w:t>Exploracao</w:t>
+      </w:r>
+      <w:proofErr w:type="spellEnd"/>
+      <w:r>
+        <w:rPr>
+          <w:i/>
+        </w:rPr>
+        <w:t xml:space="preserve"> e Justificativa</w:t>
+      </w:r>
+      <w:r>
+        <w:rPr>
+          <w:i/>
+        </w:rPr>
+        <w:t xml:space="preserve">.html </w:t>
+      </w:r>
+      <w:r>
+        <w:t xml:space="preserve">em formato </w:t>
+      </w:r>
+      <w:proofErr w:type="spellStart"/>
+      <w:r>
+        <w:t>html</w:t>
+      </w:r>
+      <w:proofErr w:type="spellEnd"/>
+      <w:r>
+        <w:t xml:space="preserve"> e </w:t>
+      </w:r>
+      <w:proofErr w:type="spellStart"/>
+      <w:r>
+        <w:rPr>
+          <w:i/>
+        </w:rPr>
+        <w:t>Exploracao</w:t>
+      </w:r>
+      <w:proofErr w:type="spellEnd"/>
+      <w:r>
+        <w:rPr>
+          <w:i/>
+        </w:rPr>
+        <w:t xml:space="preserve"> e Justificativa</w:t>
+      </w:r>
+      <w:r>
+        <w:rPr>
+          <w:i/>
+        </w:rPr>
+        <w:t xml:space="preserve">.pdf </w:t>
+      </w:r>
+      <w:r>
+        <w:t xml:space="preserve">em formato </w:t>
+      </w:r>
+      <w:proofErr w:type="spellStart"/>
+      <w:r>
+        <w:t>pdf</w:t>
+      </w:r>
+      <w:proofErr w:type="spellEnd"/>
+      <w:r>
+        <w:t xml:space="preserve">. O mesmo vale para </w:t>
+      </w:r>
+      <w:proofErr w:type="spellStart"/>
+      <w:r>
+        <w:rPr>
+          <w:i/>
+        </w:rPr>
+        <w:t>Aplicacao.ipynb</w:t>
+      </w:r>
+      <w:proofErr w:type="spellEnd"/>
+      <w:r>
+        <w:t xml:space="preserve">, que contém uma simples execução dos algoritmos escolhidos sobre a base de dados, e cujo resultado está em </w:t>
+      </w:r>
+      <w:r>
+        <w:rPr>
+          <w:i/>
+        </w:rPr>
+        <w:t>Aplicacao.</w:t>
+      </w:r>
+      <w:r>
+        <w:rPr>
+          <w:i/>
+        </w:rPr>
+        <w:t xml:space="preserve">html </w:t>
+      </w:r>
+      <w:r>
+        <w:t xml:space="preserve">e </w:t>
+      </w:r>
+      <w:r>
+        <w:rPr>
+          <w:i/>
+        </w:rPr>
+        <w:t>Aplicacao.</w:t>
+      </w:r>
+      <w:r>
+        <w:rPr>
+          <w:i/>
+        </w:rPr>
+        <w:t>pdf.</w:t>
+      </w:r>
+      <w:r>
+        <w:t xml:space="preserve"> A base de dados original está em </w:t>
+      </w:r>
+      <w:proofErr w:type="spellStart"/>
+      <w:r>
+        <w:t>covtype</w:t>
+      </w:r>
+      <w:bookmarkStart w:id="0" w:name="_GoBack"/>
+      <w:bookmarkEnd w:id="0"/>
+      <w:r>
+        <w:t>.data</w:t>
+      </w:r>
+      <w:proofErr w:type="spellEnd"/>
+      <w:r>
+        <w:t>.</w:t>
+      </w:r>
+    </w:p>
     <w:p/>
     <w:p>
       <w:pPr>
         <w:pStyle w:val="Ttulo2"/>
       </w:pPr>
       <w:r>
-        <w:t xml:space="preserve">Informações Gerais </w:t>
+        <w:t>Informações Gerais</w:t>
+      </w:r>
+      <w:r>
+        <w:t xml:space="preserve"> e</w:t>
+      </w:r>
+      <w:r>
+        <w:t xml:space="preserve"> </w:t>
       </w:r>
       <w:r>
         <w:t>Definição do Problema</w:t>
@@ -481,6 +657,7 @@
         </w:numPr>
       </w:pPr>
       <w:r>
+        <w:lastRenderedPageBreak/>
         <w:t xml:space="preserve">Distância Horizontal até corpo </w:t>
       </w:r>
       <w:proofErr w:type="spellStart"/>
@@ -545,7 +722,6 @@
         </w:numPr>
       </w:pPr>
       <w:r>
-        <w:lastRenderedPageBreak/>
         <w:t xml:space="preserve"> Sombreamento_12am – Índice de 0 a 255 quantificando a exposição ao sol ao meio-dia do solstício de verão.</w:t>
       </w:r>
     </w:p>
@@ -861,6 +1037,7 @@
         <w:rPr>
           <w:noProof/>
         </w:rPr>
+        <w:lastRenderedPageBreak/>
         <w:drawing>
           <wp:inline distT="0" distB="0" distL="0" distR="0" wp14:anchorId="7386F397" wp14:editId="1BAE57A1">
             <wp:extent cx="5400040" cy="1633220"/>
@@ -950,7 +1127,6 @@
         <w:rPr>
           <w:noProof/>
         </w:rPr>
-        <w:lastRenderedPageBreak/>
         <w:drawing>
           <wp:inline distT="0" distB="0" distL="0" distR="0" wp14:anchorId="461291AB" wp14:editId="62F29729">
             <wp:extent cx="5400040" cy="1614805"/>
@@ -1062,6 +1238,7 @@
         <w:rPr>
           <w:noProof/>
         </w:rPr>
+        <w:lastRenderedPageBreak/>
         <mc:AlternateContent>
           <mc:Choice Requires="wps">
             <w:drawing>
@@ -1366,28 +1543,25 @@
         <w:t xml:space="preserve"> Pine</w:t>
       </w:r>
       <w:r>
-        <w:t xml:space="preserve">(2). Juntas, essas duas categorias representam 85.2% de todas as amostras. Sobre os atributos, vale destacar que a Elevação tem médias bem espaçadas entre as categorias, com um baixo desvio padrão; a média das duas distâncias horizontais, até corpos d’água e até focos de incêndio, são muito distintas por categoria, porém também há </w:t>
-      </w:r>
-      <w:r>
+        <w:t>(2). Juntas, essas duas categorias representam 85.2% de todas as amostras. Sobre os atributos, vale destacar que a Elevação tem médias bem espaçadas entre as categorias, com um baixo desvio padrão; a média das duas distâncias horizontais, até corpos d’água e até focos de incêndio, são muito distintas por categoria, porém também há um alto desvio padrão</w:t>
+      </w:r>
+      <w:r>
+        <w:t>; e</w:t>
+      </w:r>
+      <w:r>
+        <w:t xml:space="preserve"> a média do sombreamento  e da inclinação são pouco distinguíveis por categoria</w:t>
+      </w:r>
+      <w:r>
+        <w:t>. Além disso, no atributo categórico Área Florestal percebe-se que há áreas coberturas de vegetação exclusivas para áreas florestais específicas. Porém, essas coberturas não são muito expressivas numericamente.</w:t>
+      </w:r>
+    </w:p>
+    <w:p/>
+    <w:p>
+      <w:r>
+        <w:rPr>
+          <w:noProof/>
+        </w:rPr>
         <w:lastRenderedPageBreak/>
-        <w:t>um alto desvio padrão</w:t>
-      </w:r>
-      <w:r>
-        <w:t>; e</w:t>
-      </w:r>
-      <w:r>
-        <w:t xml:space="preserve"> a média do sombreamento  e da inclinação são pouco distinguíveis por categoria</w:t>
-      </w:r>
-      <w:r>
-        <w:t>. Além disso, no atributo categórico Área Florestal percebe-se que há áreas coberturas de vegetação exclusivas para áreas florestais específicas. Porém, essas coberturas não são muito expressivas numericamente.</w:t>
-      </w:r>
-    </w:p>
-    <w:p/>
-    <w:p>
-      <w:r>
-        <w:rPr>
-          <w:noProof/>
-        </w:rPr>
         <mc:AlternateContent>
           <mc:Choice Requires="wps">
             <w:drawing>
@@ -1699,89 +1873,92 @@
     </w:p>
     <w:p>
       <w:r>
+        <w:t xml:space="preserve">Por último, para justificar novamente a intuição de que Elevação, distância até focos de incêndio e distância até estradas são mais relevantes, mostro alguns </w:t>
+      </w:r>
+      <w:proofErr w:type="spellStart"/>
+      <w:r>
+        <w:rPr>
+          <w:i/>
+        </w:rPr>
+        <w:t>scatter</w:t>
+      </w:r>
+      <w:proofErr w:type="spellEnd"/>
+      <w:r>
+        <w:rPr>
+          <w:i/>
+        </w:rPr>
+        <w:t xml:space="preserve"> </w:t>
+      </w:r>
+      <w:proofErr w:type="spellStart"/>
+      <w:r>
+        <w:rPr>
+          <w:i/>
+        </w:rPr>
+        <w:t>plots</w:t>
+      </w:r>
+      <w:proofErr w:type="spellEnd"/>
+      <w:r>
+        <w:t xml:space="preserve"> que reforçam essa ideia, mostrando que </w:t>
+      </w:r>
+      <w:proofErr w:type="gramStart"/>
+      <w:r>
+        <w:t>este</w:t>
+      </w:r>
+      <w:r>
+        <w:t>s tem</w:t>
+      </w:r>
+      <w:proofErr w:type="gramEnd"/>
+      <w:r>
+        <w:t xml:space="preserve"> boa </w:t>
+      </w:r>
+      <w:proofErr w:type="spellStart"/>
+      <w:r>
+        <w:t>separabilidade</w:t>
+      </w:r>
+      <w:proofErr w:type="spellEnd"/>
+      <w:r>
+        <w:t xml:space="preserve">. Para </w:t>
+      </w:r>
+      <w:r>
+        <w:t>alguns</w:t>
+      </w:r>
+      <w:r>
+        <w:t xml:space="preserve"> </w:t>
+      </w:r>
+      <w:proofErr w:type="spellStart"/>
+      <w:r>
+        <w:t>plot</w:t>
+      </w:r>
+      <w:proofErr w:type="spellEnd"/>
+      <w:r>
+        <w:t xml:space="preserve"> foram</w:t>
+      </w:r>
+      <w:r>
+        <w:t xml:space="preserve"> utilizadas 250 amostras </w:t>
+      </w:r>
+      <w:r>
+        <w:rPr>
+          <w:i/>
+        </w:rPr>
+        <w:t>por categoria</w:t>
+      </w:r>
+      <w:r>
+        <w:t xml:space="preserve">, ou seja, as menores categorias estão super-representadas, enquanto as maiores estão </w:t>
+      </w:r>
+      <w:proofErr w:type="spellStart"/>
+      <w:r>
+        <w:t>sub-representadas</w:t>
+      </w:r>
+      <w:proofErr w:type="spellEnd"/>
+      <w:r>
+        <w:t>.</w:t>
+      </w:r>
+      <w:r>
+        <w:t xml:space="preserve"> Para outros, as amostras foram </w:t>
+      </w:r>
+      <w:r>
         <w:lastRenderedPageBreak/>
-        <w:t xml:space="preserve">Por último, para justificar novamente a intuição de que Elevação, distância até focos de incêndio e distância até estradas são mais relevantes, mostro alguns </w:t>
-      </w:r>
-      <w:proofErr w:type="spellStart"/>
-      <w:r>
-        <w:rPr>
-          <w:i/>
-        </w:rPr>
-        <w:t>scatter</w:t>
-      </w:r>
-      <w:proofErr w:type="spellEnd"/>
-      <w:r>
-        <w:rPr>
-          <w:i/>
-        </w:rPr>
-        <w:t xml:space="preserve"> </w:t>
-      </w:r>
-      <w:proofErr w:type="spellStart"/>
-      <w:r>
-        <w:rPr>
-          <w:i/>
-        </w:rPr>
-        <w:t>plots</w:t>
-      </w:r>
-      <w:proofErr w:type="spellEnd"/>
-      <w:r>
-        <w:t xml:space="preserve"> que reforçam essa ideia, mostrando que </w:t>
-      </w:r>
-      <w:proofErr w:type="gramStart"/>
-      <w:r>
-        <w:t>este</w:t>
-      </w:r>
-      <w:r>
-        <w:t>s tem</w:t>
-      </w:r>
-      <w:proofErr w:type="gramEnd"/>
-      <w:r>
-        <w:t xml:space="preserve"> boa </w:t>
-      </w:r>
-      <w:proofErr w:type="spellStart"/>
-      <w:r>
-        <w:t>separabilidade</w:t>
-      </w:r>
-      <w:proofErr w:type="spellEnd"/>
-      <w:r>
-        <w:t xml:space="preserve">. Para </w:t>
-      </w:r>
-      <w:r>
-        <w:t>alguns</w:t>
-      </w:r>
-      <w:r>
-        <w:t xml:space="preserve"> </w:t>
-      </w:r>
-      <w:proofErr w:type="spellStart"/>
-      <w:r>
-        <w:t>plot</w:t>
-      </w:r>
-      <w:proofErr w:type="spellEnd"/>
-      <w:r>
-        <w:t xml:space="preserve"> foram</w:t>
-      </w:r>
-      <w:r>
-        <w:t xml:space="preserve"> utilizadas 250 amostras </w:t>
-      </w:r>
-      <w:r>
-        <w:rPr>
-          <w:i/>
-        </w:rPr>
-        <w:t>por categoria</w:t>
-      </w:r>
-      <w:r>
-        <w:t xml:space="preserve">, ou seja, as menores categorias estão super-representadas, enquanto as maiores estão </w:t>
-      </w:r>
-      <w:proofErr w:type="spellStart"/>
-      <w:r>
-        <w:t>sub-representadas</w:t>
-      </w:r>
-      <w:proofErr w:type="spellEnd"/>
-      <w:r>
-        <w:t>.</w:t>
-      </w:r>
-      <w:r>
-        <w:t xml:space="preserve"> Para outros, as amostras foram simplesmente escolhidas aleatoriamente. Isso é indicado pela letra </w:t>
+        <w:t xml:space="preserve">simplesmente escolhidas aleatoriamente. Isso é indicado pela letra </w:t>
       </w:r>
       <w:proofErr w:type="gramStart"/>
       <w:r>
@@ -2211,9 +2388,23 @@
     </w:p>
     <w:p>
       <w:pPr>
+        <w:rPr>
+          <w:rFonts w:asciiTheme="majorHAnsi" w:eastAsiaTheme="majorEastAsia" w:hAnsiTheme="majorHAnsi" w:cstheme="majorBidi"/>
+          <w:color w:val="2E74B5" w:themeColor="accent1" w:themeShade="BF"/>
+          <w:sz w:val="26"/>
+          <w:szCs w:val="26"/>
+        </w:rPr>
+      </w:pPr>
+      <w:r>
+        <w:br w:type="page"/>
+      </w:r>
+    </w:p>
+    <w:p>
+      <w:pPr>
         <w:pStyle w:val="Ttulo2"/>
       </w:pPr>
       <w:r>
+        <w:lastRenderedPageBreak/>
         <w:t>Descrição dos Experimentos Realizados</w:t>
       </w:r>
     </w:p>
@@ -2277,7 +2468,7 @@
                 <w:b/>
               </w:rPr>
             </w:pPr>
-            <w:bookmarkStart w:id="0" w:name="_Hlk531950914"/>
+            <w:bookmarkStart w:id="1" w:name="_Hlk531950914"/>
             <w:r>
               <w:rPr>
                 <w:b/>
@@ -2735,10 +2926,9 @@
         </w:tc>
       </w:tr>
     </w:tbl>
-    <w:bookmarkEnd w:id="0"/>
-    <w:p>
-      <w:r>
-        <w:lastRenderedPageBreak/>
+    <w:bookmarkEnd w:id="1"/>
+    <w:p>
+      <w:r>
         <w:t xml:space="preserve">Escolhi treinar primeiro a árvore de decisão porque, ao analisarmos a árvore, nos é possível avaliar a importância relativa dos atributos utilizados.  A biblioteca </w:t>
       </w:r>
       <w:proofErr w:type="spellStart"/>
@@ -2865,15 +3055,14 @@
         <w:t>portanto,</w:t>
       </w:r>
       <w:r>
-        <w:t xml:space="preserve"> e</w:t>
-      </w:r>
-      <w:bookmarkStart w:id="1" w:name="_GoBack"/>
-      <w:bookmarkEnd w:id="1"/>
-      <w:r>
-        <w:t xml:space="preserve">xperimentar com uma árvore de decisão que só considerasse esses três. </w:t>
-      </w:r>
-      <w:r>
-        <w:t>Porém, como visto na tabela abaixo, a árvore apresentou acurácia muito inferior com uma estrutura mais complexa que anteriormente (possui maior quantidade de nós e maior profundidade). Este pior resultado é esperado, dado que há menos informações disponíveis para o treinamento. O tempo de treinamento sim sofreu melhora, mas não creio que compensa o ônus geral.</w:t>
+        <w:t xml:space="preserve"> experimentar com uma árvore de decisão que só considerasse esses três. </w:t>
+      </w:r>
+      <w:r>
+        <w:t xml:space="preserve">Porém, como visto na tabela abaixo, a árvore apresentou acurácia muito inferior com uma estrutura mais complexa que anteriormente (possui maior quantidade </w:t>
+      </w:r>
+      <w:r>
+        <w:lastRenderedPageBreak/>
+        <w:t>de nós e maior profundidade). Este pior resultado é esperado, dado que há menos informações disponíveis para o treinamento. O tempo de treinamento sim sofreu melhora, mas não creio que compensa o ônus geral.</w:t>
       </w:r>
     </w:p>
     <w:tbl>
@@ -3033,22 +3222,650 @@
       </w:r>
     </w:p>
     <w:p>
+      <w:r>
+        <w:t>Apresento na tabela abaixo os resultados da experimentação com a quantidade de vizinhos a ser usada no KNN.</w:t>
+      </w:r>
+      <w:r>
+        <w:t xml:space="preserve"> Vê-se que 3 vizinhos foi a quantidade com maior acurácia. Além disso, vale notar que o tempo de treinamento não varia de acordo com a quantidade de vizinhos considerada, mas o tempo de avaliação sim, aumentando consideravelmente.</w:t>
+      </w:r>
+    </w:p>
+    <w:tbl>
+      <w:tblPr>
+        <w:tblStyle w:val="Tabelacomgrade"/>
+        <w:tblW w:w="0" w:type="auto"/>
+        <w:jc w:val="center"/>
+        <w:tblLook w:val="04A0" w:firstRow="1" w:lastRow="0" w:firstColumn="1" w:lastColumn="0" w:noHBand="0" w:noVBand="1"/>
+      </w:tblPr>
+      <w:tblGrid>
+        <w:gridCol w:w="1696"/>
+        <w:gridCol w:w="1985"/>
+        <w:gridCol w:w="2126"/>
+        <w:gridCol w:w="2687"/>
+      </w:tblGrid>
+      <w:tr>
+        <w:trPr>
+          <w:jc w:val="center"/>
+        </w:trPr>
+        <w:tc>
+          <w:tcPr>
+            <w:tcW w:w="1696" w:type="dxa"/>
+          </w:tcPr>
+          <w:p>
+            <w:pPr>
+              <w:rPr>
+                <w:b/>
+              </w:rPr>
+            </w:pPr>
+            <w:r>
+              <w:rPr>
+                <w:b/>
+              </w:rPr>
+              <w:t>N vizinhos</w:t>
+            </w:r>
+          </w:p>
+        </w:tc>
+        <w:tc>
+          <w:tcPr>
+            <w:tcW w:w="1985" w:type="dxa"/>
+          </w:tcPr>
+          <w:p>
+            <w:pPr>
+              <w:rPr>
+                <w:b/>
+              </w:rPr>
+            </w:pPr>
+            <w:r>
+              <w:rPr>
+                <w:b/>
+              </w:rPr>
+              <w:t>Acurácia média dos 10-folds</w:t>
+            </w:r>
+          </w:p>
+        </w:tc>
+        <w:tc>
+          <w:tcPr>
+            <w:tcW w:w="2126" w:type="dxa"/>
+          </w:tcPr>
+          <w:p>
+            <w:pPr>
+              <w:rPr>
+                <w:b/>
+              </w:rPr>
+            </w:pPr>
+            <w:r>
+              <w:rPr>
+                <w:b/>
+              </w:rPr>
+              <w:t>Tempo de treino médio</w:t>
+            </w:r>
+            <w:r>
+              <w:rPr>
+                <w:b/>
+              </w:rPr>
+              <w:t>(segundos)</w:t>
+            </w:r>
+          </w:p>
+        </w:tc>
+        <w:tc>
+          <w:tcPr>
+            <w:tcW w:w="2687" w:type="dxa"/>
+          </w:tcPr>
+          <w:p>
+            <w:pPr>
+              <w:rPr>
+                <w:b/>
+              </w:rPr>
+            </w:pPr>
+            <w:r>
+              <w:rPr>
+                <w:b/>
+              </w:rPr>
+              <w:t>Tempo de avaliação médio (por amostra</w:t>
+            </w:r>
+            <w:r>
+              <w:rPr>
+                <w:b/>
+              </w:rPr>
+              <w:t xml:space="preserve">, em </w:t>
+            </w:r>
+            <w:proofErr w:type="spellStart"/>
+            <w:r>
+              <w:rPr>
+                <w:b/>
+              </w:rPr>
+              <w:t>ms</w:t>
+            </w:r>
+            <w:proofErr w:type="spellEnd"/>
+            <w:r>
+              <w:rPr>
+                <w:b/>
+              </w:rPr>
+              <w:t>)</w:t>
+            </w:r>
+          </w:p>
+        </w:tc>
+      </w:tr>
+      <w:tr>
+        <w:trPr>
+          <w:jc w:val="center"/>
+        </w:trPr>
+        <w:tc>
+          <w:tcPr>
+            <w:tcW w:w="1696" w:type="dxa"/>
+          </w:tcPr>
+          <w:p>
+            <w:r>
+              <w:t>1</w:t>
+            </w:r>
+          </w:p>
+        </w:tc>
+        <w:tc>
+          <w:tcPr>
+            <w:tcW w:w="1985" w:type="dxa"/>
+          </w:tcPr>
+          <w:p>
+            <w:r>
+              <w:t>96</w:t>
+            </w:r>
+            <w:r>
+              <w:t>.</w:t>
+            </w:r>
+            <w:r>
+              <w:t>40</w:t>
+            </w:r>
+            <w:r>
+              <w:t>%</w:t>
+            </w:r>
+          </w:p>
+        </w:tc>
+        <w:tc>
+          <w:tcPr>
+            <w:tcW w:w="2126" w:type="dxa"/>
+          </w:tcPr>
+          <w:p>
+            <w:r>
+              <w:t>2.</w:t>
+            </w:r>
+            <w:r>
+              <w:t>94</w:t>
+            </w:r>
+          </w:p>
+        </w:tc>
+        <w:tc>
+          <w:tcPr>
+            <w:tcW w:w="2687" w:type="dxa"/>
+          </w:tcPr>
+          <w:p>
+            <w:r>
+              <w:t>0.029</w:t>
+            </w:r>
+          </w:p>
+        </w:tc>
+      </w:tr>
+      <w:tr>
+        <w:trPr>
+          <w:jc w:val="center"/>
+        </w:trPr>
+        <w:tc>
+          <w:tcPr>
+            <w:tcW w:w="1696" w:type="dxa"/>
+          </w:tcPr>
+          <w:p>
+            <w:r>
+              <w:t>3</w:t>
+            </w:r>
+          </w:p>
+        </w:tc>
+        <w:tc>
+          <w:tcPr>
+            <w:tcW w:w="1985" w:type="dxa"/>
+          </w:tcPr>
+          <w:p>
+            <w:r>
+              <w:t>96.76%</w:t>
+            </w:r>
+          </w:p>
+        </w:tc>
+        <w:tc>
+          <w:tcPr>
+            <w:tcW w:w="2126" w:type="dxa"/>
+          </w:tcPr>
+          <w:p>
+            <w:r>
+              <w:t>2.2</w:t>
+            </w:r>
+            <w:r>
+              <w:t>8</w:t>
+            </w:r>
+          </w:p>
+        </w:tc>
+        <w:tc>
+          <w:tcPr>
+            <w:tcW w:w="2687" w:type="dxa"/>
+          </w:tcPr>
+          <w:p>
+            <w:r>
+              <w:t>0.032</w:t>
+            </w:r>
+          </w:p>
+        </w:tc>
+      </w:tr>
+      <w:tr>
+        <w:trPr>
+          <w:jc w:val="center"/>
+        </w:trPr>
+        <w:tc>
+          <w:tcPr>
+            <w:tcW w:w="1696" w:type="dxa"/>
+          </w:tcPr>
+          <w:p>
+            <w:r>
+              <w:t>5</w:t>
+            </w:r>
+          </w:p>
+        </w:tc>
+        <w:tc>
+          <w:tcPr>
+            <w:tcW w:w="1985" w:type="dxa"/>
+          </w:tcPr>
+          <w:p>
+            <w:r>
+              <w:t>96</w:t>
+            </w:r>
+            <w:r>
+              <w:t>.</w:t>
+            </w:r>
+            <w:r>
+              <w:t>63</w:t>
+            </w:r>
+            <w:r>
+              <w:t>%</w:t>
+            </w:r>
+          </w:p>
+        </w:tc>
+        <w:tc>
+          <w:tcPr>
+            <w:tcW w:w="2126" w:type="dxa"/>
+          </w:tcPr>
+          <w:p>
+            <w:r>
+              <w:t>2</w:t>
+            </w:r>
+            <w:r>
+              <w:t>.3</w:t>
+            </w:r>
+            <w:r>
+              <w:t>4</w:t>
+            </w:r>
+          </w:p>
+        </w:tc>
+        <w:tc>
+          <w:tcPr>
+            <w:tcW w:w="2687" w:type="dxa"/>
+          </w:tcPr>
+          <w:p>
+            <w:r>
+              <w:t>0.041</w:t>
+            </w:r>
+          </w:p>
+        </w:tc>
+      </w:tr>
+      <w:tr>
+        <w:trPr>
+          <w:jc w:val="center"/>
+        </w:trPr>
+        <w:tc>
+          <w:tcPr>
+            <w:tcW w:w="1696" w:type="dxa"/>
+          </w:tcPr>
+          <w:p>
+            <w:r>
+              <w:t>7</w:t>
+            </w:r>
+          </w:p>
+        </w:tc>
+        <w:tc>
+          <w:tcPr>
+            <w:tcW w:w="1985" w:type="dxa"/>
+          </w:tcPr>
+          <w:p>
+            <w:r>
+              <w:t>96.39</w:t>
+            </w:r>
+            <w:r>
+              <w:t>%</w:t>
+            </w:r>
+          </w:p>
+        </w:tc>
+        <w:tc>
+          <w:tcPr>
+            <w:tcW w:w="2126" w:type="dxa"/>
+          </w:tcPr>
+          <w:p>
+            <w:r>
+              <w:t>2.75</w:t>
+            </w:r>
+          </w:p>
+        </w:tc>
+        <w:tc>
+          <w:tcPr>
+            <w:tcW w:w="2687" w:type="dxa"/>
+          </w:tcPr>
+          <w:p>
+            <w:r>
+              <w:t>0.057</w:t>
+            </w:r>
+          </w:p>
+        </w:tc>
+      </w:tr>
+      <w:tr>
+        <w:trPr>
+          <w:jc w:val="center"/>
+        </w:trPr>
+        <w:tc>
+          <w:tcPr>
+            <w:tcW w:w="1696" w:type="dxa"/>
+          </w:tcPr>
+          <w:p>
+            <w:r>
+              <w:t>9</w:t>
+            </w:r>
+          </w:p>
+        </w:tc>
+        <w:tc>
+          <w:tcPr>
+            <w:tcW w:w="1985" w:type="dxa"/>
+          </w:tcPr>
+          <w:p>
+            <w:r>
+              <w:t>96.03</w:t>
+            </w:r>
+            <w:r>
+              <w:t>%</w:t>
+            </w:r>
+          </w:p>
+        </w:tc>
+        <w:tc>
+          <w:tcPr>
+            <w:tcW w:w="2126" w:type="dxa"/>
+          </w:tcPr>
+          <w:p>
+            <w:r>
+              <w:t>2.35</w:t>
+            </w:r>
+          </w:p>
+        </w:tc>
+        <w:tc>
+          <w:tcPr>
+            <w:tcW w:w="2687" w:type="dxa"/>
+          </w:tcPr>
+          <w:p>
+            <w:r>
+              <w:t>0.055</w:t>
+            </w:r>
+          </w:p>
+        </w:tc>
+      </w:tr>
+      <w:tr>
+        <w:trPr>
+          <w:jc w:val="center"/>
+        </w:trPr>
+        <w:tc>
+          <w:tcPr>
+            <w:tcW w:w="1696" w:type="dxa"/>
+          </w:tcPr>
+          <w:p>
+            <w:r>
+              <w:t>11</w:t>
+            </w:r>
+          </w:p>
+        </w:tc>
+        <w:tc>
+          <w:tcPr>
+            <w:tcW w:w="1985" w:type="dxa"/>
+          </w:tcPr>
+          <w:p>
+            <w:r>
+              <w:t>9</w:t>
+            </w:r>
+            <w:r>
+              <w:t>5</w:t>
+            </w:r>
+            <w:r>
+              <w:t>.</w:t>
+            </w:r>
+            <w:r>
+              <w:t>67</w:t>
+            </w:r>
+            <w:r>
+              <w:t>%</w:t>
+            </w:r>
+          </w:p>
+        </w:tc>
+        <w:tc>
+          <w:tcPr>
+            <w:tcW w:w="2126" w:type="dxa"/>
+          </w:tcPr>
+          <w:p>
+            <w:r>
+              <w:t>2.32</w:t>
+            </w:r>
+          </w:p>
+        </w:tc>
+        <w:tc>
+          <w:tcPr>
+            <w:tcW w:w="2687" w:type="dxa"/>
+          </w:tcPr>
+          <w:p>
+            <w:r>
+              <w:t>0.064</w:t>
+            </w:r>
+          </w:p>
+        </w:tc>
+      </w:tr>
+      <w:tr>
+        <w:trPr>
+          <w:jc w:val="center"/>
+        </w:trPr>
+        <w:tc>
+          <w:tcPr>
+            <w:tcW w:w="1696" w:type="dxa"/>
+          </w:tcPr>
+          <w:p>
+            <w:r>
+              <w:t>15</w:t>
+            </w:r>
+          </w:p>
+        </w:tc>
+        <w:tc>
+          <w:tcPr>
+            <w:tcW w:w="1985" w:type="dxa"/>
+          </w:tcPr>
+          <w:p>
+            <w:r>
+              <w:t>9</w:t>
+            </w:r>
+            <w:r>
+              <w:t>4</w:t>
+            </w:r>
+            <w:r>
+              <w:t>.</w:t>
+            </w:r>
+            <w:r>
+              <w:t>96</w:t>
+            </w:r>
+            <w:r>
+              <w:t>%</w:t>
+            </w:r>
+          </w:p>
+        </w:tc>
+        <w:tc>
+          <w:tcPr>
+            <w:tcW w:w="2126" w:type="dxa"/>
+          </w:tcPr>
+          <w:p>
+            <w:r>
+              <w:t>2.44</w:t>
+            </w:r>
+          </w:p>
+        </w:tc>
+        <w:tc>
+          <w:tcPr>
+            <w:tcW w:w="2687" w:type="dxa"/>
+          </w:tcPr>
+          <w:p>
+            <w:r>
+              <w:t>0.077</w:t>
+            </w:r>
+          </w:p>
+        </w:tc>
+      </w:tr>
+      <w:tr>
+        <w:trPr>
+          <w:jc w:val="center"/>
+        </w:trPr>
+        <w:tc>
+          <w:tcPr>
+            <w:tcW w:w="1696" w:type="dxa"/>
+          </w:tcPr>
+          <w:p>
+            <w:r>
+              <w:t>25</w:t>
+            </w:r>
+          </w:p>
+        </w:tc>
+        <w:tc>
+          <w:tcPr>
+            <w:tcW w:w="1985" w:type="dxa"/>
+          </w:tcPr>
+          <w:p>
+            <w:r>
+              <w:t>93.38%</w:t>
+            </w:r>
+          </w:p>
+        </w:tc>
+        <w:tc>
+          <w:tcPr>
+            <w:tcW w:w="2126" w:type="dxa"/>
+          </w:tcPr>
+          <w:p>
+            <w:r>
+              <w:t>2.27</w:t>
+            </w:r>
+          </w:p>
+        </w:tc>
+        <w:tc>
+          <w:tcPr>
+            <w:tcW w:w="2687" w:type="dxa"/>
+          </w:tcPr>
+          <w:p>
+            <w:r>
+              <w:t>0.099</w:t>
+            </w:r>
+          </w:p>
+        </w:tc>
+      </w:tr>
+      <w:tr>
+        <w:trPr>
+          <w:jc w:val="center"/>
+        </w:trPr>
+        <w:tc>
+          <w:tcPr>
+            <w:tcW w:w="1696" w:type="dxa"/>
+          </w:tcPr>
+          <w:p>
+            <w:r>
+              <w:t>51</w:t>
+            </w:r>
+          </w:p>
+        </w:tc>
+        <w:tc>
+          <w:tcPr>
+            <w:tcW w:w="1985" w:type="dxa"/>
+          </w:tcPr>
+          <w:p>
+            <w:r>
+              <w:t>90.06%</w:t>
+            </w:r>
+          </w:p>
+        </w:tc>
+        <w:tc>
+          <w:tcPr>
+            <w:tcW w:w="2126" w:type="dxa"/>
+          </w:tcPr>
+          <w:p>
+            <w:r>
+              <w:t>2.33</w:t>
+            </w:r>
+          </w:p>
+        </w:tc>
+        <w:tc>
+          <w:tcPr>
+            <w:tcW w:w="2687" w:type="dxa"/>
+          </w:tcPr>
+          <w:p>
+            <w:r>
+              <w:t>0.151</w:t>
+            </w:r>
+          </w:p>
+        </w:tc>
+      </w:tr>
+      <w:tr>
+        <w:trPr>
+          <w:jc w:val="center"/>
+        </w:trPr>
+        <w:tc>
+          <w:tcPr>
+            <w:tcW w:w="1696" w:type="dxa"/>
+          </w:tcPr>
+          <w:p>
+            <w:r>
+              <w:t>101</w:t>
+            </w:r>
+          </w:p>
+        </w:tc>
+        <w:tc>
+          <w:tcPr>
+            <w:tcW w:w="1985" w:type="dxa"/>
+          </w:tcPr>
+          <w:p>
+            <w:r>
+              <w:t>85.83%</w:t>
+            </w:r>
+          </w:p>
+        </w:tc>
+        <w:tc>
+          <w:tcPr>
+            <w:tcW w:w="2126" w:type="dxa"/>
+          </w:tcPr>
+          <w:p>
+            <w:r>
+              <w:t>2.26</w:t>
+            </w:r>
+          </w:p>
+        </w:tc>
+        <w:tc>
+          <w:tcPr>
+            <w:tcW w:w="2687" w:type="dxa"/>
+          </w:tcPr>
+          <w:p>
+            <w:r>
+              <w:t>0.230</w:t>
+            </w:r>
+          </w:p>
+        </w:tc>
+      </w:tr>
+    </w:tbl>
+    <w:p/>
+    <w:p/>
+    <w:p>
       <w:pPr>
         <w:pStyle w:val="Ttulo3"/>
       </w:pPr>
       <w:r>
-        <w:t>KNN com ajuste de pesos</w:t>
-      </w:r>
-    </w:p>
-    <w:p>
-      <w:pPr>
-        <w:pStyle w:val="Ttulo3"/>
-      </w:pPr>
-      <w:r>
         <w:t>KNN limitado a três atributos</w:t>
       </w:r>
     </w:p>
-    <w:p/>
     <w:p>
       <w:pPr>
         <w:rPr>
@@ -3059,7 +3876,528 @@
         </w:rPr>
       </w:pPr>
       <w:r>
-        <w:br w:type="page"/>
+        <w:t>Novamente, decidi experimentar utilizar somente os três atributos mais relevantes</w:t>
+      </w:r>
+      <w:r>
+        <w:t xml:space="preserve"> </w:t>
+      </w:r>
+      <w:r>
+        <w:t>(Elevação, Distância até focos de incêndio e Distância até rodovias), pretendendo obter uma acurácia satisfatória com tempos de execução menores.</w:t>
+      </w:r>
+      <w:r>
+        <w:t xml:space="preserve"> De fato, houve uma expressiva redução no tempo de treinamento e avaliação, mas com um grande custo na acurácia. Além disso, o numero ótimo de vizinhos se elevou para 9, apesar da faixa de 3 a 15 estar muito próxima.</w:t>
+      </w:r>
+    </w:p>
+    <w:tbl>
+      <w:tblPr>
+        <w:tblStyle w:val="Tabelacomgrade"/>
+        <w:tblW w:w="0" w:type="auto"/>
+        <w:jc w:val="center"/>
+        <w:tblLook w:val="04A0" w:firstRow="1" w:lastRow="0" w:firstColumn="1" w:lastColumn="0" w:noHBand="0" w:noVBand="1"/>
+      </w:tblPr>
+      <w:tblGrid>
+        <w:gridCol w:w="1696"/>
+        <w:gridCol w:w="1985"/>
+        <w:gridCol w:w="2126"/>
+        <w:gridCol w:w="2687"/>
+      </w:tblGrid>
+      <w:tr>
+        <w:trPr>
+          <w:jc w:val="center"/>
+        </w:trPr>
+        <w:tc>
+          <w:tcPr>
+            <w:tcW w:w="1696" w:type="dxa"/>
+          </w:tcPr>
+          <w:p>
+            <w:pPr>
+              <w:rPr>
+                <w:b/>
+              </w:rPr>
+            </w:pPr>
+            <w:r>
+              <w:rPr>
+                <w:b/>
+              </w:rPr>
+              <w:t>N vizinhos</w:t>
+            </w:r>
+          </w:p>
+        </w:tc>
+        <w:tc>
+          <w:tcPr>
+            <w:tcW w:w="1985" w:type="dxa"/>
+          </w:tcPr>
+          <w:p>
+            <w:pPr>
+              <w:rPr>
+                <w:b/>
+              </w:rPr>
+            </w:pPr>
+            <w:r>
+              <w:rPr>
+                <w:b/>
+              </w:rPr>
+              <w:t>Acurácia média dos 10-folds</w:t>
+            </w:r>
+          </w:p>
+        </w:tc>
+        <w:tc>
+          <w:tcPr>
+            <w:tcW w:w="2126" w:type="dxa"/>
+          </w:tcPr>
+          <w:p>
+            <w:pPr>
+              <w:rPr>
+                <w:b/>
+              </w:rPr>
+            </w:pPr>
+            <w:r>
+              <w:rPr>
+                <w:b/>
+              </w:rPr>
+              <w:t>Tempo de treino médio</w:t>
+            </w:r>
+            <w:r>
+              <w:rPr>
+                <w:b/>
+              </w:rPr>
+              <w:t>(segundos)</w:t>
+            </w:r>
+          </w:p>
+        </w:tc>
+        <w:tc>
+          <w:tcPr>
+            <w:tcW w:w="2687" w:type="dxa"/>
+          </w:tcPr>
+          <w:p>
+            <w:pPr>
+              <w:rPr>
+                <w:b/>
+              </w:rPr>
+            </w:pPr>
+            <w:r>
+              <w:rPr>
+                <w:b/>
+              </w:rPr>
+              <w:t xml:space="preserve">Tempo de avaliação médio (por amostra, em </w:t>
+            </w:r>
+            <w:proofErr w:type="spellStart"/>
+            <w:r>
+              <w:rPr>
+                <w:b/>
+              </w:rPr>
+              <w:t>ms</w:t>
+            </w:r>
+            <w:proofErr w:type="spellEnd"/>
+            <w:r>
+              <w:rPr>
+                <w:b/>
+              </w:rPr>
+              <w:t>)</w:t>
+            </w:r>
+          </w:p>
+        </w:tc>
+      </w:tr>
+      <w:tr>
+        <w:trPr>
+          <w:jc w:val="center"/>
+        </w:trPr>
+        <w:tc>
+          <w:tcPr>
+            <w:tcW w:w="1696" w:type="dxa"/>
+          </w:tcPr>
+          <w:p>
+            <w:r>
+              <w:t>1</w:t>
+            </w:r>
+          </w:p>
+        </w:tc>
+        <w:tc>
+          <w:tcPr>
+            <w:tcW w:w="1985" w:type="dxa"/>
+          </w:tcPr>
+          <w:p>
+            <w:r>
+              <w:t>78.08%</w:t>
+            </w:r>
+          </w:p>
+        </w:tc>
+        <w:tc>
+          <w:tcPr>
+            <w:tcW w:w="2126" w:type="dxa"/>
+          </w:tcPr>
+          <w:p>
+            <w:r>
+              <w:t>1.06</w:t>
+            </w:r>
+          </w:p>
+        </w:tc>
+        <w:tc>
+          <w:tcPr>
+            <w:tcW w:w="2687" w:type="dxa"/>
+          </w:tcPr>
+          <w:p>
+            <w:r>
+              <w:t>0.009</w:t>
+            </w:r>
+          </w:p>
+        </w:tc>
+      </w:tr>
+      <w:tr>
+        <w:trPr>
+          <w:jc w:val="center"/>
+        </w:trPr>
+        <w:tc>
+          <w:tcPr>
+            <w:tcW w:w="1696" w:type="dxa"/>
+          </w:tcPr>
+          <w:p>
+            <w:r>
+              <w:t>3</w:t>
+            </w:r>
+          </w:p>
+        </w:tc>
+        <w:tc>
+          <w:tcPr>
+            <w:tcW w:w="1985" w:type="dxa"/>
+          </w:tcPr>
+          <w:p>
+            <w:r>
+              <w:t>81.28%</w:t>
+            </w:r>
+          </w:p>
+        </w:tc>
+        <w:tc>
+          <w:tcPr>
+            <w:tcW w:w="2126" w:type="dxa"/>
+          </w:tcPr>
+          <w:p>
+            <w:r>
+              <w:t>0.96</w:t>
+            </w:r>
+          </w:p>
+        </w:tc>
+        <w:tc>
+          <w:tcPr>
+            <w:tcW w:w="2687" w:type="dxa"/>
+          </w:tcPr>
+          <w:p>
+            <w:r>
+              <w:t>0</w:t>
+            </w:r>
+            <w:r>
+              <w:t>.012</w:t>
+            </w:r>
+          </w:p>
+        </w:tc>
+      </w:tr>
+      <w:tr>
+        <w:trPr>
+          <w:jc w:val="center"/>
+        </w:trPr>
+        <w:tc>
+          <w:tcPr>
+            <w:tcW w:w="1696" w:type="dxa"/>
+          </w:tcPr>
+          <w:p>
+            <w:r>
+              <w:t>5</w:t>
+            </w:r>
+          </w:p>
+        </w:tc>
+        <w:tc>
+          <w:tcPr>
+            <w:tcW w:w="1985" w:type="dxa"/>
+          </w:tcPr>
+          <w:p>
+            <w:r>
+              <w:t>82</w:t>
+            </w:r>
+            <w:r>
+              <w:t>.</w:t>
+            </w:r>
+            <w:r>
+              <w:t>00</w:t>
+            </w:r>
+            <w:r>
+              <w:t>%</w:t>
+            </w:r>
+          </w:p>
+        </w:tc>
+        <w:tc>
+          <w:tcPr>
+            <w:tcW w:w="2126" w:type="dxa"/>
+          </w:tcPr>
+          <w:p>
+            <w:r>
+              <w:t>0.95</w:t>
+            </w:r>
+          </w:p>
+        </w:tc>
+        <w:tc>
+          <w:tcPr>
+            <w:tcW w:w="2687" w:type="dxa"/>
+          </w:tcPr>
+          <w:p>
+            <w:r>
+              <w:t>0.0</w:t>
+            </w:r>
+            <w:r>
+              <w:t>14</w:t>
+            </w:r>
+          </w:p>
+        </w:tc>
+      </w:tr>
+      <w:tr>
+        <w:trPr>
+          <w:jc w:val="center"/>
+        </w:trPr>
+        <w:tc>
+          <w:tcPr>
+            <w:tcW w:w="1696" w:type="dxa"/>
+          </w:tcPr>
+          <w:p>
+            <w:r>
+              <w:t>7</w:t>
+            </w:r>
+          </w:p>
+        </w:tc>
+        <w:tc>
+          <w:tcPr>
+            <w:tcW w:w="1985" w:type="dxa"/>
+          </w:tcPr>
+          <w:p>
+            <w:r>
+              <w:t>82</w:t>
+            </w:r>
+            <w:r>
+              <w:t>.</w:t>
+            </w:r>
+            <w:r>
+              <w:t>70</w:t>
+            </w:r>
+            <w:r>
+              <w:t>%</w:t>
+            </w:r>
+          </w:p>
+        </w:tc>
+        <w:tc>
+          <w:tcPr>
+            <w:tcW w:w="2126" w:type="dxa"/>
+          </w:tcPr>
+          <w:p>
+            <w:r>
+              <w:t>0.97</w:t>
+            </w:r>
+          </w:p>
+        </w:tc>
+        <w:tc>
+          <w:tcPr>
+            <w:tcW w:w="2687" w:type="dxa"/>
+          </w:tcPr>
+          <w:p>
+            <w:r>
+              <w:t>0.0</w:t>
+            </w:r>
+            <w:r>
+              <w:t>16</w:t>
+            </w:r>
+          </w:p>
+        </w:tc>
+      </w:tr>
+      <w:tr>
+        <w:trPr>
+          <w:jc w:val="center"/>
+        </w:trPr>
+        <w:tc>
+          <w:tcPr>
+            <w:tcW w:w="1696" w:type="dxa"/>
+          </w:tcPr>
+          <w:p>
+            <w:r>
+              <w:t>9</w:t>
+            </w:r>
+          </w:p>
+        </w:tc>
+        <w:tc>
+          <w:tcPr>
+            <w:tcW w:w="1985" w:type="dxa"/>
+          </w:tcPr>
+          <w:p>
+            <w:r>
+              <w:t>82</w:t>
+            </w:r>
+            <w:r>
+              <w:t>.</w:t>
+            </w:r>
+            <w:r>
+              <w:t>87</w:t>
+            </w:r>
+            <w:r>
+              <w:t>%</w:t>
+            </w:r>
+          </w:p>
+        </w:tc>
+        <w:tc>
+          <w:tcPr>
+            <w:tcW w:w="2126" w:type="dxa"/>
+          </w:tcPr>
+          <w:p>
+            <w:r>
+              <w:t>0.96</w:t>
+            </w:r>
+          </w:p>
+        </w:tc>
+        <w:tc>
+          <w:tcPr>
+            <w:tcW w:w="2687" w:type="dxa"/>
+          </w:tcPr>
+          <w:p>
+            <w:r>
+              <w:t>0.0</w:t>
+            </w:r>
+            <w:r>
+              <w:t>17</w:t>
+            </w:r>
+          </w:p>
+        </w:tc>
+      </w:tr>
+      <w:tr>
+        <w:trPr>
+          <w:jc w:val="center"/>
+        </w:trPr>
+        <w:tc>
+          <w:tcPr>
+            <w:tcW w:w="1696" w:type="dxa"/>
+          </w:tcPr>
+          <w:p>
+            <w:r>
+              <w:t>11</w:t>
+            </w:r>
+          </w:p>
+        </w:tc>
+        <w:tc>
+          <w:tcPr>
+            <w:tcW w:w="1985" w:type="dxa"/>
+          </w:tcPr>
+          <w:p>
+            <w:r>
+              <w:t>82</w:t>
+            </w:r>
+            <w:r>
+              <w:t>.</w:t>
+            </w:r>
+            <w:r>
+              <w:t>85</w:t>
+            </w:r>
+            <w:r>
+              <w:t>%</w:t>
+            </w:r>
+          </w:p>
+        </w:tc>
+        <w:tc>
+          <w:tcPr>
+            <w:tcW w:w="2126" w:type="dxa"/>
+          </w:tcPr>
+          <w:p>
+            <w:r>
+              <w:t>0.95</w:t>
+            </w:r>
+          </w:p>
+        </w:tc>
+        <w:tc>
+          <w:tcPr>
+            <w:tcW w:w="2687" w:type="dxa"/>
+          </w:tcPr>
+          <w:p>
+            <w:r>
+              <w:t>0.0</w:t>
+            </w:r>
+            <w:r>
+              <w:t>18</w:t>
+            </w:r>
+          </w:p>
+        </w:tc>
+      </w:tr>
+      <w:tr>
+        <w:trPr>
+          <w:jc w:val="center"/>
+        </w:trPr>
+        <w:tc>
+          <w:tcPr>
+            <w:tcW w:w="1696" w:type="dxa"/>
+          </w:tcPr>
+          <w:p>
+            <w:r>
+              <w:t>15</w:t>
+            </w:r>
+          </w:p>
+        </w:tc>
+        <w:tc>
+          <w:tcPr>
+            <w:tcW w:w="1985" w:type="dxa"/>
+          </w:tcPr>
+          <w:p>
+            <w:r>
+              <w:t>82</w:t>
+            </w:r>
+            <w:r>
+              <w:t>.</w:t>
+            </w:r>
+            <w:r>
+              <w:t>55</w:t>
+            </w:r>
+            <w:r>
+              <w:t>%</w:t>
+            </w:r>
+          </w:p>
+        </w:tc>
+        <w:tc>
+          <w:tcPr>
+            <w:tcW w:w="2126" w:type="dxa"/>
+          </w:tcPr>
+          <w:p>
+            <w:r>
+              <w:t>0.98</w:t>
+            </w:r>
+          </w:p>
+        </w:tc>
+        <w:tc>
+          <w:tcPr>
+            <w:tcW w:w="2687" w:type="dxa"/>
+          </w:tcPr>
+          <w:p>
+            <w:r>
+              <w:t>0.023</w:t>
+            </w:r>
+          </w:p>
+        </w:tc>
+      </w:tr>
+    </w:tbl>
+    <w:p/>
+    <w:p>
+      <w:pPr>
+        <w:pStyle w:val="Ttulo3"/>
+      </w:pPr>
+      <w:r>
+        <w:lastRenderedPageBreak/>
+        <w:t>KNN considerando Aspecto como medida modular</w:t>
+      </w:r>
+    </w:p>
+    <w:p>
+      <w:r>
+        <w:t xml:space="preserve">Logo de início, pensei que deveria considerar o Aspecto do terreno diferentemente das demais medidas. Pensei nisso porque, diferentemente das demais, o aspecto tem uma característica modular, por ser uma medição de ângulo em um círculo de 360 graus. Isso significa que um valor de 359 deveria ser mais próximo do 1 do que o valor de 90, por exemplo, porque poderíamos “dar a volta completa”. Para isso, implementei uma pequena função, que passei como métrica customizada ao KNN. Porém, o uso da minha função aumentou enormemente o tempo de processamento sem melhorar significativamente a predição, então abandonei a ideia. De fato, </w:t>
+      </w:r>
+      <w:r>
+        <w:t xml:space="preserve">creio que usar uma função própria atrapalha as otimizações nativas do </w:t>
+      </w:r>
+      <w:proofErr w:type="spellStart"/>
+      <w:r>
+        <w:t>Sklearn</w:t>
+      </w:r>
+      <w:proofErr w:type="spellEnd"/>
+      <w:r>
+        <w:t xml:space="preserve">, e o aspecto, como visto anteriormente, não seria um bom divisor para as predições. </w:t>
       </w:r>
     </w:p>
     <w:p>
@@ -3067,13 +4405,374 @@
         <w:pStyle w:val="Ttulo2"/>
       </w:pPr>
       <w:r>
-        <w:lastRenderedPageBreak/>
-        <w:t>Comparação dos algoritmos realizados</w:t>
-      </w:r>
-    </w:p>
-    <w:p>
-      <w:r>
-        <w:t>Com toda a análise de alternativa feita acima, decidi pelo Árvore de Decisão com 12 atributos e sem limite de profundidade e pelo (KNN com pesos?). Apresento os resultados abaixo.</w:t>
+        <w:t>Resultados Finais</w:t>
+      </w:r>
+    </w:p>
+    <w:p>
+      <w:r>
+        <w:t>Com toda a análise de alternativa feita acima, decidi pelo Árvore de Decisão com 12 atributos e sem limite de profundidade e pelo</w:t>
+      </w:r>
+      <w:r>
+        <w:t xml:space="preserve"> KNN com 12 atributos e 3 vizinhos</w:t>
+      </w:r>
+      <w:r>
+        <w:t xml:space="preserve">. Apresento </w:t>
+      </w:r>
+      <w:r>
+        <w:t>abaixo os resultados dos testes</w:t>
+      </w:r>
+      <w:r>
+        <w:t>, com set de treinamento de 80% da base de dados (</w:t>
+      </w:r>
+      <w:r>
+        <w:t>464809</w:t>
+      </w:r>
+      <w:r>
+        <w:t xml:space="preserve"> amostras) e set de validação de 20% (</w:t>
+      </w:r>
+      <w:r>
+        <w:t>116203</w:t>
+      </w:r>
+      <w:r>
+        <w:t xml:space="preserve"> amostras).</w:t>
+      </w:r>
+    </w:p>
+    <w:p>
+      <w:r>
+        <w:t>Nas imagens abaixo, os seguintes termos significam:</w:t>
+      </w:r>
+    </w:p>
+    <w:p>
+      <w:pPr>
+        <w:pStyle w:val="PargrafodaLista"/>
+        <w:numPr>
+          <w:ilvl w:val="0"/>
+          <w:numId w:val="4"/>
+        </w:numPr>
+      </w:pPr>
+      <w:proofErr w:type="spellStart"/>
+      <w:r>
+        <w:rPr>
+          <w:i/>
+        </w:rPr>
+        <w:t>Precision</w:t>
+      </w:r>
+      <w:proofErr w:type="spellEnd"/>
+      <w:r>
+        <w:rPr>
+          <w:i/>
+        </w:rPr>
+        <w:t xml:space="preserve">: </w:t>
+      </w:r>
+      <w:r>
+        <w:t xml:space="preserve">é a razão </w:t>
+      </w:r>
+      <w:proofErr w:type="spellStart"/>
+      <w:r>
+        <w:t>tp</w:t>
+      </w:r>
+      <w:proofErr w:type="spellEnd"/>
+      <w:r>
+        <w:t xml:space="preserve"> / (</w:t>
+      </w:r>
+      <w:proofErr w:type="spellStart"/>
+      <w:r>
+        <w:t>tp</w:t>
+      </w:r>
+      <w:proofErr w:type="spellEnd"/>
+      <w:r>
+        <w:t xml:space="preserve"> + </w:t>
+      </w:r>
+      <w:proofErr w:type="spellStart"/>
+      <w:r>
+        <w:t>fp</w:t>
+      </w:r>
+      <w:proofErr w:type="spellEnd"/>
+      <w:r>
+        <w:t xml:space="preserve">), onde </w:t>
+      </w:r>
+      <w:proofErr w:type="spellStart"/>
+      <w:r>
+        <w:t>tp</w:t>
+      </w:r>
+      <w:proofErr w:type="spellEnd"/>
+      <w:r>
+        <w:t xml:space="preserve"> é o número de verdadeiros positivos para aquela classe, e </w:t>
+      </w:r>
+      <w:proofErr w:type="spellStart"/>
+      <w:r>
+        <w:t>fp</w:t>
+      </w:r>
+      <w:proofErr w:type="spellEnd"/>
+      <w:r>
+        <w:t xml:space="preserve"> o número de falsos negativos. Representa a capacidade do preditor de não classificar erroneamente um objeto como sendo pertencente à classe em questão. </w:t>
+      </w:r>
+    </w:p>
+    <w:p>
+      <w:pPr>
+        <w:pStyle w:val="PargrafodaLista"/>
+        <w:numPr>
+          <w:ilvl w:val="0"/>
+          <w:numId w:val="4"/>
+        </w:numPr>
+      </w:pPr>
+      <w:r>
+        <w:rPr>
+          <w:i/>
+        </w:rPr>
+        <w:t>Recall:</w:t>
+      </w:r>
+      <w:r>
+        <w:t xml:space="preserve"> É a razão </w:t>
+      </w:r>
+      <w:proofErr w:type="spellStart"/>
+      <w:r>
+        <w:t>tp</w:t>
+      </w:r>
+      <w:proofErr w:type="spellEnd"/>
+      <w:r>
+        <w:t xml:space="preserve"> / (</w:t>
+      </w:r>
+      <w:proofErr w:type="spellStart"/>
+      <w:r>
+        <w:t>tp</w:t>
+      </w:r>
+      <w:proofErr w:type="spellEnd"/>
+      <w:r>
+        <w:t xml:space="preserve"> + </w:t>
+      </w:r>
+      <w:proofErr w:type="spellStart"/>
+      <w:r>
+        <w:t>fn</w:t>
+      </w:r>
+      <w:proofErr w:type="spellEnd"/>
+      <w:r>
+        <w:t xml:space="preserve">), onde </w:t>
+      </w:r>
+      <w:proofErr w:type="spellStart"/>
+      <w:r>
+        <w:t>tp</w:t>
+      </w:r>
+      <w:proofErr w:type="spellEnd"/>
+      <w:r>
+        <w:t xml:space="preserve"> é o número de verdadeiros positivos para a classe e </w:t>
+      </w:r>
+      <w:proofErr w:type="spellStart"/>
+      <w:r>
+        <w:t>fn</w:t>
+      </w:r>
+      <w:proofErr w:type="spellEnd"/>
+      <w:r>
+        <w:t xml:space="preserve"> o número de falsos negativos. Ou seja, representa a capacidade do preditor de corretamente identificar um objeto como pertencente à classe em questão.</w:t>
+      </w:r>
+    </w:p>
+    <w:p>
+      <w:pPr>
+        <w:pStyle w:val="PargrafodaLista"/>
+        <w:numPr>
+          <w:ilvl w:val="0"/>
+          <w:numId w:val="4"/>
+        </w:numPr>
+      </w:pPr>
+      <w:r>
+        <w:rPr>
+          <w:i/>
+        </w:rPr>
+        <w:t>F1 –</w:t>
+      </w:r>
+      <w:r>
+        <w:t xml:space="preserve"> score: </w:t>
+      </w:r>
+      <w:r>
+        <w:t>É o cálculo (2*</w:t>
+      </w:r>
+      <w:proofErr w:type="spellStart"/>
+      <w:r>
+        <w:t>precision</w:t>
+      </w:r>
+      <w:proofErr w:type="spellEnd"/>
+      <w:r>
+        <w:t xml:space="preserve"> * recall) / </w:t>
+      </w:r>
+      <w:proofErr w:type="spellStart"/>
+      <w:r>
+        <w:t>precision</w:t>
+      </w:r>
+      <w:proofErr w:type="spellEnd"/>
+      <w:r>
+        <w:t xml:space="preserve"> + recall. É essencialmente uma média entre </w:t>
+      </w:r>
+      <w:proofErr w:type="spellStart"/>
+      <w:r>
+        <w:rPr>
+          <w:i/>
+        </w:rPr>
+        <w:t>precision</w:t>
+      </w:r>
+      <w:proofErr w:type="spellEnd"/>
+      <w:r>
+        <w:rPr>
+          <w:i/>
+        </w:rPr>
+        <w:t xml:space="preserve"> </w:t>
+      </w:r>
+      <w:r>
+        <w:t xml:space="preserve">e </w:t>
+      </w:r>
+      <w:r>
+        <w:rPr>
+          <w:i/>
+        </w:rPr>
+        <w:t>recall.</w:t>
+      </w:r>
+    </w:p>
+    <w:p>
+      <w:pPr>
+        <w:pStyle w:val="PargrafodaLista"/>
+        <w:numPr>
+          <w:ilvl w:val="0"/>
+          <w:numId w:val="4"/>
+        </w:numPr>
+      </w:pPr>
+      <w:proofErr w:type="spellStart"/>
+      <w:r>
+        <w:rPr>
+          <w:i/>
+        </w:rPr>
+        <w:t>Support</w:t>
+      </w:r>
+      <w:proofErr w:type="spellEnd"/>
+      <w:r>
+        <w:rPr>
+          <w:i/>
+        </w:rPr>
+        <w:t xml:space="preserve">: </w:t>
+      </w:r>
+      <w:r>
+        <w:t xml:space="preserve">quantidade de amostras daquela classe entre as </w:t>
+      </w:r>
+      <w:r>
+        <w:t>116203</w:t>
+      </w:r>
+      <w:r>
+        <w:t xml:space="preserve"> amostras de validação. </w:t>
+      </w:r>
+    </w:p>
+    <w:p>
+      <w:r>
+        <w:t>De forma geral, esses valores calculados por classe revelam que obtivemos melhores resultados para aquelas que tem mais amostras na base de dados, o que é esperado.</w:t>
+      </w:r>
+    </w:p>
+    <w:p>
+      <w:pPr>
+        <w:pStyle w:val="Ttulo3"/>
+      </w:pPr>
+      <w:r>
+        <w:t>Árvore de Decisão</w:t>
+      </w:r>
+    </w:p>
+    <w:p>
+      <w:r>
+        <w:t>Acurácia obtida: 9</w:t>
+      </w:r>
+      <w:r>
+        <w:t>2</w:t>
+      </w:r>
+      <w:r>
+        <w:t>.</w:t>
+      </w:r>
+      <w:r>
+        <w:t>65</w:t>
+      </w:r>
+      <w:r>
+        <w:t>%</w:t>
+      </w:r>
+    </w:p>
+    <w:p>
+      <w:r>
+        <w:t xml:space="preserve">Tempo de treinamento: </w:t>
+      </w:r>
+      <w:r>
+        <w:t>1</w:t>
+      </w:r>
+      <w:r>
+        <w:t>4</w:t>
+      </w:r>
+      <w:r>
+        <w:t>.</w:t>
+      </w:r>
+      <w:r>
+        <w:t>15</w:t>
+      </w:r>
+      <w:r>
+        <w:t xml:space="preserve"> segundos, para </w:t>
+      </w:r>
+      <w:r>
+        <w:t>464809</w:t>
+      </w:r>
+      <w:r>
+        <w:t xml:space="preserve"> amostras</w:t>
+      </w:r>
+    </w:p>
+    <w:p>
+      <w:r>
+        <w:t xml:space="preserve">Tempo médio </w:t>
+      </w:r>
+      <w:r>
+        <w:t>para uma predição:</w:t>
+      </w:r>
+      <w:r>
+        <w:t xml:space="preserve"> 0.1 </w:t>
+      </w:r>
+      <w:proofErr w:type="spellStart"/>
+      <w:r>
+        <w:t>ms</w:t>
+      </w:r>
+      <w:proofErr w:type="spellEnd"/>
+    </w:p>
+    <w:p>
+      <w:pPr>
+        <w:jc w:val="center"/>
+      </w:pPr>
+      <w:r>
+        <w:rPr>
+          <w:noProof/>
+        </w:rPr>
+        <w:drawing>
+          <wp:inline distT="0" distB="0" distL="0" distR="0" wp14:anchorId="3CD12EFA" wp14:editId="4003F1FB">
+            <wp:extent cx="3743325" cy="1638300"/>
+            <wp:effectExtent l="0" t="0" r="9525" b="0"/>
+            <wp:docPr id="16" name="Imagem 16"/>
+            <wp:cNvGraphicFramePr>
+              <a:graphicFrameLocks xmlns:a="http://schemas.openxmlformats.org/drawingml/2006/main" noChangeAspect="1"/>
+            </wp:cNvGraphicFramePr>
+            <a:graphic xmlns:a="http://schemas.openxmlformats.org/drawingml/2006/main">
+              <a:graphicData uri="http://schemas.openxmlformats.org/drawingml/2006/picture">
+                <pic:pic xmlns:pic="http://schemas.openxmlformats.org/drawingml/2006/picture">
+                  <pic:nvPicPr>
+                    <pic:cNvPr id="1" name=""/>
+                    <pic:cNvPicPr/>
+                  </pic:nvPicPr>
+                  <pic:blipFill>
+                    <a:blip r:embed="rId21"/>
+                    <a:stretch>
+                      <a:fillRect/>
+                    </a:stretch>
+                  </pic:blipFill>
+                  <pic:spPr>
+                    <a:xfrm>
+                      <a:off x="0" y="0"/>
+                      <a:ext cx="3743325" cy="1638300"/>
+                    </a:xfrm>
+                    <a:prstGeom prst="rect">
+                      <a:avLst/>
+                    </a:prstGeom>
+                  </pic:spPr>
+                </pic:pic>
+              </a:graphicData>
+            </a:graphic>
+          </wp:inline>
+        </w:drawing>
       </w:r>
     </w:p>
     <w:p/>
@@ -3082,31 +4781,90 @@
         <w:pStyle w:val="Ttulo3"/>
       </w:pPr>
       <w:r>
-        <w:t>Descrição de como os algoritmos escolhidos foram implementados</w:t>
-      </w:r>
-    </w:p>
-    <w:p>
-      <w:pPr>
-        <w:pStyle w:val="Ttulo3"/>
-      </w:pPr>
-      <w:r>
-        <w:t>Taxa de Reconhecimento</w:t>
-      </w:r>
-    </w:p>
-    <w:p>
-      <w:pPr>
-        <w:pStyle w:val="Ttulo3"/>
-      </w:pPr>
-      <w:r>
-        <w:t>Tempo gasto no processo de treinamento</w:t>
-      </w:r>
-    </w:p>
-    <w:p>
-      <w:pPr>
-        <w:pStyle w:val="Ttulo3"/>
-      </w:pPr>
-      <w:r>
-        <w:t>Tempo gasto no processo de classificação de um evento desconhecido</w:t>
+        <w:t>KNN</w:t>
+      </w:r>
+    </w:p>
+    <w:p>
+      <w:r>
+        <w:t>Acurácia obtida: 96.</w:t>
+      </w:r>
+      <w:r>
+        <w:t>96</w:t>
+      </w:r>
+      <w:r>
+        <w:t>%</w:t>
+      </w:r>
+    </w:p>
+    <w:p>
+      <w:r>
+        <w:t xml:space="preserve">Tempo de treinamento: </w:t>
+      </w:r>
+      <w:r>
+        <w:t>3.96</w:t>
+      </w:r>
+      <w:r>
+        <w:t xml:space="preserve"> segundos, para </w:t>
+      </w:r>
+      <w:r>
+        <w:t>464809</w:t>
+      </w:r>
+      <w:r>
+        <w:t xml:space="preserve"> amostras</w:t>
+      </w:r>
+    </w:p>
+    <w:p>
+      <w:r>
+        <w:t xml:space="preserve">Tempo médio para uma predição: 1.2 </w:t>
+      </w:r>
+      <w:proofErr w:type="spellStart"/>
+      <w:r>
+        <w:t>ms</w:t>
+      </w:r>
+      <w:proofErr w:type="spellEnd"/>
+    </w:p>
+    <w:p>
+      <w:pPr>
+        <w:jc w:val="center"/>
+      </w:pPr>
+      <w:r>
+        <w:rPr>
+          <w:noProof/>
+        </w:rPr>
+        <w:drawing>
+          <wp:inline distT="0" distB="0" distL="0" distR="0" wp14:anchorId="7F6A31A7" wp14:editId="27FFC5B6">
+            <wp:extent cx="3686175" cy="1638300"/>
+            <wp:effectExtent l="0" t="0" r="9525" b="0"/>
+            <wp:docPr id="17" name="Imagem 17"/>
+            <wp:cNvGraphicFramePr>
+              <a:graphicFrameLocks xmlns:a="http://schemas.openxmlformats.org/drawingml/2006/main" noChangeAspect="1"/>
+            </wp:cNvGraphicFramePr>
+            <a:graphic xmlns:a="http://schemas.openxmlformats.org/drawingml/2006/main">
+              <a:graphicData uri="http://schemas.openxmlformats.org/drawingml/2006/picture">
+                <pic:pic xmlns:pic="http://schemas.openxmlformats.org/drawingml/2006/picture">
+                  <pic:nvPicPr>
+                    <pic:cNvPr id="1" name=""/>
+                    <pic:cNvPicPr/>
+                  </pic:nvPicPr>
+                  <pic:blipFill>
+                    <a:blip r:embed="rId22"/>
+                    <a:stretch>
+                      <a:fillRect/>
+                    </a:stretch>
+                  </pic:blipFill>
+                  <pic:spPr>
+                    <a:xfrm>
+                      <a:off x="0" y="0"/>
+                      <a:ext cx="3686175" cy="1638300"/>
+                    </a:xfrm>
+                    <a:prstGeom prst="rect">
+                      <a:avLst/>
+                    </a:prstGeom>
+                  </pic:spPr>
+                </pic:pic>
+              </a:graphicData>
+            </a:graphic>
+          </wp:inline>
+        </w:drawing>
       </w:r>
     </w:p>
     <w:p/>
@@ -3115,45 +4873,80 @@
         <w:pStyle w:val="Ttulo2"/>
       </w:pPr>
       <w:r>
-        <w:t>Resultados Finais</w:t>
-      </w:r>
-    </w:p>
-    <w:p>
-      <w:pPr>
-        <w:pStyle w:val="Ttulo3"/>
-      </w:pPr>
-      <w:r>
-        <w:t>(redundante)</w:t>
-      </w:r>
-      <w:r>
-        <w:t>Escolha dos classificadores e conjunto de atributos</w:t>
-      </w:r>
-    </w:p>
-    <w:p>
-      <w:pPr>
-        <w:pStyle w:val="Ttulo3"/>
-      </w:pPr>
-      <w:r>
-        <w:t>(redundante)</w:t>
-      </w:r>
-      <w:r>
-        <w:t xml:space="preserve">Resultados alcançados pelo algoritmo que foi </w:t>
-      </w:r>
-      <w:proofErr w:type="gramStart"/>
-      <w:r>
-        <w:t>implementado(</w:t>
-      </w:r>
-      <w:proofErr w:type="gramEnd"/>
-      <w:r>
-        <w:t>tempo gasto no processo de treinamento, tempo gasto no processo de classificação de um exemplo desconhecido, taxa de reconhecimento)</w:t>
-      </w:r>
-    </w:p>
-    <w:p>
-      <w:pPr>
-        <w:pStyle w:val="Ttulo3"/>
-      </w:pPr>
-      <w:r>
-        <w:t>Conclusões finais</w:t>
+        <w:t>Considerações Finais</w:t>
+      </w:r>
+    </w:p>
+    <w:p>
+      <w:r>
+        <w:t>Apesar de escolher dois métodos bem simples de aprendizado supervisionado, considero que obtive resultados com bons níveis de acurácia</w:t>
+      </w:r>
+      <w:r>
+        <w:t xml:space="preserve"> e tempo</w:t>
+      </w:r>
+      <w:r>
+        <w:t xml:space="preserve">. A plataforma </w:t>
+      </w:r>
+      <w:proofErr w:type="spellStart"/>
+      <w:r>
+        <w:t>python</w:t>
+      </w:r>
+      <w:proofErr w:type="spellEnd"/>
+      <w:r>
+        <w:t xml:space="preserve"> + </w:t>
+      </w:r>
+      <w:proofErr w:type="spellStart"/>
+      <w:r>
+        <w:t>Sklearn</w:t>
+      </w:r>
+      <w:proofErr w:type="spellEnd"/>
+      <w:r>
+        <w:t xml:space="preserve"> se provou muito adequada para obter resultados de maneira rápida e prática, </w:t>
+      </w:r>
+      <w:r>
+        <w:t xml:space="preserve">oferecendo também acesso a outras ferramentas, como a biblioteca </w:t>
+      </w:r>
+      <w:proofErr w:type="spellStart"/>
+      <w:r>
+        <w:t>matplotlib</w:t>
+      </w:r>
+      <w:proofErr w:type="spellEnd"/>
+      <w:r>
+        <w:t xml:space="preserve"> e </w:t>
+      </w:r>
+      <w:proofErr w:type="spellStart"/>
+      <w:r>
+        <w:t>numpy</w:t>
+      </w:r>
+      <w:proofErr w:type="spellEnd"/>
+      <w:r>
+        <w:t xml:space="preserve">, para obter gráficos estatísticas </w:t>
+      </w:r>
+      <w:r>
+        <w:t>a</w:t>
+      </w:r>
+      <w:r>
+        <w:t xml:space="preserve"> partir dos dados. </w:t>
+      </w:r>
+      <w:r>
+        <w:t>Esse conjunto me permitiu focar na análise dos dados e dos resultados, e não na implementação dos algoritmos. Entretanto, descobri</w:t>
+      </w:r>
+      <w:r>
+        <w:t xml:space="preserve"> </w:t>
+      </w:r>
+      <w:r>
+        <w:t>uma</w:t>
+      </w:r>
+      <w:r>
+        <w:t xml:space="preserve"> desvantagem </w:t>
+      </w:r>
+      <w:r>
+        <w:t>n</w:t>
+      </w:r>
+      <w:r>
+        <w:t xml:space="preserve">a perda de desempenho </w:t>
+      </w:r>
+      <w:r>
+        <w:t xml:space="preserve">sofrida ao tentarmos usar métricas customizadas. </w:t>
       </w:r>
     </w:p>
     <w:sectPr>
@@ -3574,6 +5367,119 @@
       </w:pPr>
     </w:lvl>
   </w:abstractNum>
+  <w:abstractNum w:abstractNumId="3" w15:restartNumberingAfterBreak="0">
+    <w:nsid w:val="7A9867E1"/>
+    <w:multiLevelType w:val="hybridMultilevel"/>
+    <w:tmpl w:val="EE18BC9E"/>
+    <w:lvl w:ilvl="0" w:tplc="04160001">
+      <w:start w:val="1"/>
+      <w:numFmt w:val="bullet"/>
+      <w:lvlText w:val=""/>
+      <w:lvlJc w:val="left"/>
+      <w:pPr>
+        <w:ind w:left="720" w:hanging="360"/>
+      </w:pPr>
+      <w:rPr>
+        <w:rFonts w:ascii="Symbol" w:hAnsi="Symbol" w:hint="default"/>
+      </w:rPr>
+    </w:lvl>
+    <w:lvl w:ilvl="1" w:tplc="04160003" w:tentative="1">
+      <w:start w:val="1"/>
+      <w:numFmt w:val="bullet"/>
+      <w:lvlText w:val="o"/>
+      <w:lvlJc w:val="left"/>
+      <w:pPr>
+        <w:ind w:left="1440" w:hanging="360"/>
+      </w:pPr>
+      <w:rPr>
+        <w:rFonts w:ascii="Courier New" w:hAnsi="Courier New" w:cs="Courier New" w:hint="default"/>
+      </w:rPr>
+    </w:lvl>
+    <w:lvl w:ilvl="2" w:tplc="04160005" w:tentative="1">
+      <w:start w:val="1"/>
+      <w:numFmt w:val="bullet"/>
+      <w:lvlText w:val=""/>
+      <w:lvlJc w:val="left"/>
+      <w:pPr>
+        <w:ind w:left="2160" w:hanging="360"/>
+      </w:pPr>
+      <w:rPr>
+        <w:rFonts w:ascii="Wingdings" w:hAnsi="Wingdings" w:hint="default"/>
+      </w:rPr>
+    </w:lvl>
+    <w:lvl w:ilvl="3" w:tplc="04160001" w:tentative="1">
+      <w:start w:val="1"/>
+      <w:numFmt w:val="bullet"/>
+      <w:lvlText w:val=""/>
+      <w:lvlJc w:val="left"/>
+      <w:pPr>
+        <w:ind w:left="2880" w:hanging="360"/>
+      </w:pPr>
+      <w:rPr>
+        <w:rFonts w:ascii="Symbol" w:hAnsi="Symbol" w:hint="default"/>
+      </w:rPr>
+    </w:lvl>
+    <w:lvl w:ilvl="4" w:tplc="04160003" w:tentative="1">
+      <w:start w:val="1"/>
+      <w:numFmt w:val="bullet"/>
+      <w:lvlText w:val="o"/>
+      <w:lvlJc w:val="left"/>
+      <w:pPr>
+        <w:ind w:left="3600" w:hanging="360"/>
+      </w:pPr>
+      <w:rPr>
+        <w:rFonts w:ascii="Courier New" w:hAnsi="Courier New" w:cs="Courier New" w:hint="default"/>
+      </w:rPr>
+    </w:lvl>
+    <w:lvl w:ilvl="5" w:tplc="04160005" w:tentative="1">
+      <w:start w:val="1"/>
+      <w:numFmt w:val="bullet"/>
+      <w:lvlText w:val=""/>
+      <w:lvlJc w:val="left"/>
+      <w:pPr>
+        <w:ind w:left="4320" w:hanging="360"/>
+      </w:pPr>
+      <w:rPr>
+        <w:rFonts w:ascii="Wingdings" w:hAnsi="Wingdings" w:hint="default"/>
+      </w:rPr>
+    </w:lvl>
+    <w:lvl w:ilvl="6" w:tplc="04160001" w:tentative="1">
+      <w:start w:val="1"/>
+      <w:numFmt w:val="bullet"/>
+      <w:lvlText w:val=""/>
+      <w:lvlJc w:val="left"/>
+      <w:pPr>
+        <w:ind w:left="5040" w:hanging="360"/>
+      </w:pPr>
+      <w:rPr>
+        <w:rFonts w:ascii="Symbol" w:hAnsi="Symbol" w:hint="default"/>
+      </w:rPr>
+    </w:lvl>
+    <w:lvl w:ilvl="7" w:tplc="04160003" w:tentative="1">
+      <w:start w:val="1"/>
+      <w:numFmt w:val="bullet"/>
+      <w:lvlText w:val="o"/>
+      <w:lvlJc w:val="left"/>
+      <w:pPr>
+        <w:ind w:left="5760" w:hanging="360"/>
+      </w:pPr>
+      <w:rPr>
+        <w:rFonts w:ascii="Courier New" w:hAnsi="Courier New" w:cs="Courier New" w:hint="default"/>
+      </w:rPr>
+    </w:lvl>
+    <w:lvl w:ilvl="8" w:tplc="04160005" w:tentative="1">
+      <w:start w:val="1"/>
+      <w:numFmt w:val="bullet"/>
+      <w:lvlText w:val=""/>
+      <w:lvlJc w:val="left"/>
+      <w:pPr>
+        <w:ind w:left="6480" w:hanging="360"/>
+      </w:pPr>
+      <w:rPr>
+        <w:rFonts w:ascii="Wingdings" w:hAnsi="Wingdings" w:hint="default"/>
+      </w:rPr>
+    </w:lvl>
+  </w:abstractNum>
   <w:num w:numId="1">
     <w:abstractNumId w:val="1"/>
   </w:num>
@@ -3582,6 +5488,9 @@
   </w:num>
   <w:num w:numId="3">
     <w:abstractNumId w:val="0"/>
+  </w:num>
+  <w:num w:numId="4">
+    <w:abstractNumId w:val="3"/>
   </w:num>
 </w:numbering>
 </file>
@@ -3983,7 +5892,7 @@
   <w:style w:type="paragraph" w:default="1" w:styleId="Normal">
     <w:name w:val="Normal"/>
     <w:qFormat/>
-    <w:rsid w:val="00781739"/>
+    <w:rsid w:val="0010017E"/>
   </w:style>
   <w:style w:type="paragraph" w:styleId="Ttulo1">
     <w:name w:val="heading 1"/>
@@ -4601,7 +6510,7 @@
 </file>
 
 <file path=customXml/itemProps1.xml><?xml version="1.0" encoding="utf-8"?>
-<ds:datastoreItem xmlns:ds="http://schemas.openxmlformats.org/officeDocument/2006/customXml" ds:itemID="{F0F959A8-6740-4CC7-BDAA-EB6F22629B6E}">
+<ds:datastoreItem xmlns:ds="http://schemas.openxmlformats.org/officeDocument/2006/customXml" ds:itemID="{80AFB094-AFE5-4B84-A808-467821080686}">
   <ds:schemaRefs>
     <ds:schemaRef ds:uri="http://schemas.openxmlformats.org/officeDocument/2006/bibliography"/>
   </ds:schemaRefs>

</xml_diff>